<commit_message>
Autograd + typos in bwd
</commit_message>
<xml_diff>
--- a/nn/nn_excercises.docx
+++ b/nn/nn_excercises.docx
@@ -71,6 +71,53 @@
       <w:pPr>
         <w:jc w:val="center"/>
         <w:rPr>
+          <w:rFonts w:hint="eastAsia" w:asciiTheme="majorEastAsia" w:hAnsiTheme="majorEastAsia" w:eastAsiaTheme="majorEastAsia" w:cstheme="majorEastAsia"/>
+          <w:lang w:val="de-DE"/>
+        </w:rPr>
+      </w:pPr>
+      <w:r>
+        <w:rPr>
+          <w:rFonts w:hint="eastAsia" w:asciiTheme="majorEastAsia" w:hAnsiTheme="majorEastAsia" w:eastAsiaTheme="majorEastAsia" w:cstheme="majorEastAsia"/>
+          <w:lang w:val="de-DE"/>
+        </w:rPr>
+        <w:fldChar w:fldCharType="begin"/>
+      </w:r>
+      <w:r>
+        <w:rPr>
+          <w:rFonts w:hint="eastAsia" w:asciiTheme="majorEastAsia" w:hAnsiTheme="majorEastAsia" w:eastAsiaTheme="majorEastAsia" w:cstheme="majorEastAsia"/>
+          <w:lang w:val="de-DE"/>
+        </w:rPr>
+        <w:instrText xml:space="preserve"> HYPERLINK "https://fbe-gitlab.hs-weingarten.de/mat-iki/slam-mat/-/tree/master/nn" </w:instrText>
+      </w:r>
+      <w:r>
+        <w:rPr>
+          <w:rFonts w:hint="eastAsia" w:asciiTheme="majorEastAsia" w:hAnsiTheme="majorEastAsia" w:eastAsiaTheme="majorEastAsia" w:cstheme="majorEastAsia"/>
+          <w:lang w:val="de-DE"/>
+        </w:rPr>
+        <w:fldChar w:fldCharType="separate"/>
+      </w:r>
+      <w:r>
+        <w:rPr>
+          <w:rStyle w:val="5"/>
+          <w:rFonts w:hint="eastAsia" w:asciiTheme="majorEastAsia" w:hAnsiTheme="majorEastAsia" w:eastAsiaTheme="majorEastAsia" w:cstheme="majorEastAsia"/>
+          <w:lang w:val="de-DE"/>
+        </w:rPr>
+        <w:t>https://fbe-gitlab.hs-weingarten.de/mat-iki/slam-mat/-/tree/master/nn</w:t>
+      </w:r>
+      <w:r>
+        <w:rPr>
+          <w:rFonts w:hint="eastAsia" w:asciiTheme="majorEastAsia" w:hAnsiTheme="majorEastAsia" w:eastAsiaTheme="majorEastAsia" w:cstheme="majorEastAsia"/>
+          <w:lang w:val="de-DE"/>
+        </w:rPr>
+        <w:fldChar w:fldCharType="end"/>
+      </w:r>
+      <w:bookmarkStart w:id="0" w:name="_GoBack"/>
+      <w:bookmarkEnd w:id="0"/>
+    </w:p>
+    <w:p>
+      <w:pPr>
+        <w:jc w:val="center"/>
+        <w:rPr>
           <w:rFonts w:hint="eastAsia" w:asciiTheme="minorEastAsia" w:hAnsiTheme="minorEastAsia" w:eastAsiaTheme="minorEastAsia" w:cstheme="minorEastAsia"/>
           <w:lang w:val="de-DE"/>
         </w:rPr>
@@ -170,181 +217,167 @@
           <w:rFonts w:hint="default" w:asciiTheme="minorEastAsia" w:hAnsiTheme="minorEastAsia" w:eastAsiaTheme="minorEastAsia" w:cstheme="minorEastAsia"/>
           <w:lang w:val="de-DE" w:eastAsia="zh-CN" w:bidi="ar-SA"/>
         </w:rPr>
+        <w:t xml:space="preserve"> The weights matrices the the specified pre-trained Neural Network </w:t>
+      </w:r>
+      <w:r>
+        <w:rPr>
+          <w:rFonts w:hint="default" w:asciiTheme="minorEastAsia" w:hAnsiTheme="minorEastAsia" w:cstheme="minorEastAsia"/>
+          <w:lang w:val="de-DE" w:eastAsia="zh-CN" w:bidi="ar-SA"/>
+        </w:rPr>
+        <w:t>are also provided</w:t>
+      </w:r>
+      <w:r>
+        <w:rPr>
+          <w:rFonts w:hint="default" w:asciiTheme="minorEastAsia" w:hAnsiTheme="minorEastAsia" w:eastAsiaTheme="minorEastAsia" w:cstheme="minorEastAsia"/>
+          <w:lang w:val="de-DE" w:eastAsia="zh-CN" w:bidi="ar-SA"/>
+        </w:rPr>
+        <w:t xml:space="preserve">. </w:t>
+      </w:r>
+      <w:r>
+        <w:rPr>
+          <w:rFonts w:hint="default" w:asciiTheme="minorEastAsia" w:hAnsiTheme="minorEastAsia" w:cstheme="minorEastAsia"/>
+          <w:color w:val="auto"/>
+          <w:u w:val="none"/>
+          <w:lang w:val="de-DE" w:eastAsia="zh-CN" w:bidi="ar-SA"/>
+        </w:rPr>
+        <w:t xml:space="preserve">This exercise is developed on the work in </w:t>
+      </w:r>
+      <w:r>
+        <w:rPr>
+          <w:rFonts w:hint="default" w:asciiTheme="minorEastAsia" w:hAnsiTheme="minorEastAsia" w:eastAsiaTheme="minorEastAsia" w:cstheme="minorEastAsia"/>
+          <w:color w:val="auto"/>
+          <w:u w:val="none"/>
+          <w:lang w:val="en-US" w:eastAsia="zh-CN" w:bidi="ar-SA"/>
+        </w:rPr>
+        <w:t>Stanford Machine Learning Course </w:t>
+      </w:r>
+      <w:r>
+        <w:rPr>
+          <w:rFonts w:hint="default" w:asciiTheme="minorEastAsia" w:hAnsiTheme="minorEastAsia" w:eastAsiaTheme="minorEastAsia" w:cstheme="minorEastAsia"/>
+          <w:color w:val="auto"/>
+          <w:u w:val="none"/>
+          <w:lang w:val="en-US" w:eastAsia="zh-CN" w:bidi="ar-SA"/>
+        </w:rPr>
+        <w:fldChar w:fldCharType="begin"/>
+      </w:r>
+      <w:r>
+        <w:rPr>
+          <w:rFonts w:hint="default" w:asciiTheme="minorEastAsia" w:hAnsiTheme="minorEastAsia" w:eastAsiaTheme="minorEastAsia" w:cstheme="minorEastAsia"/>
+          <w:color w:val="auto"/>
+          <w:u w:val="none"/>
+          <w:lang w:val="en-US" w:eastAsia="zh-CN" w:bidi="ar-SA"/>
+        </w:rPr>
+        <w:instrText xml:space="preserve"> HYPERLINK "http://cs229.stanford.edu/" \t "/home/sa0102/Documents\\x/_blank" </w:instrText>
+      </w:r>
+      <w:r>
+        <w:rPr>
+          <w:rFonts w:hint="default" w:asciiTheme="minorEastAsia" w:hAnsiTheme="minorEastAsia" w:eastAsiaTheme="minorEastAsia" w:cstheme="minorEastAsia"/>
+          <w:color w:val="auto"/>
+          <w:u w:val="none"/>
+          <w:lang w:val="en-US" w:eastAsia="zh-CN" w:bidi="ar-SA"/>
+        </w:rPr>
+        <w:fldChar w:fldCharType="separate"/>
+      </w:r>
+      <w:r>
+        <w:rPr>
+          <w:rFonts w:hint="default" w:asciiTheme="minorEastAsia" w:hAnsiTheme="minorEastAsia" w:eastAsiaTheme="minorEastAsia" w:cstheme="minorEastAsia"/>
+          <w:color w:val="auto"/>
+          <w:u w:val="none"/>
+          <w:lang w:val="de-DE" w:eastAsia="zh-CN" w:bidi="ar-SA"/>
+        </w:rPr>
+        <w:t>CS229</w:t>
+      </w:r>
+      <w:r>
+        <w:rPr>
+          <w:rFonts w:hint="default" w:asciiTheme="minorEastAsia" w:hAnsiTheme="minorEastAsia" w:eastAsiaTheme="minorEastAsia" w:cstheme="minorEastAsia"/>
+          <w:color w:val="auto"/>
+          <w:u w:val="none"/>
+          <w:lang w:val="en-US" w:eastAsia="zh-CN" w:bidi="ar-SA"/>
+        </w:rPr>
+        <w:fldChar w:fldCharType="end"/>
+      </w:r>
+      <w:r>
+        <w:rPr>
+          <w:rFonts w:hint="default" w:asciiTheme="minorEastAsia" w:hAnsiTheme="minorEastAsia" w:eastAsiaTheme="minorEastAsia" w:cstheme="minorEastAsia"/>
+          <w:color w:val="auto"/>
+          <w:u w:val="none"/>
+          <w:lang w:val="en-US" w:eastAsia="zh-CN" w:bidi="ar-SA"/>
+        </w:rPr>
+        <w:t> </w:t>
+      </w:r>
+      <w:r>
+        <w:rPr>
+          <w:rFonts w:hint="default" w:asciiTheme="minorEastAsia" w:hAnsiTheme="minorEastAsia" w:cstheme="minorEastAsia"/>
+          <w:color w:val="auto"/>
+          <w:u w:val="none"/>
+          <w:lang w:val="de-DE" w:eastAsia="zh-CN" w:bidi="ar-SA"/>
+        </w:rPr>
+        <w:t>by</w:t>
+      </w:r>
+      <w:r>
+        <w:rPr>
+          <w:rFonts w:hint="default" w:asciiTheme="minorEastAsia" w:hAnsiTheme="minorEastAsia" w:eastAsiaTheme="minorEastAsia" w:cstheme="minorEastAsia"/>
+          <w:color w:val="auto"/>
+          <w:u w:val="none"/>
+          <w:lang w:val="en-US" w:eastAsia="zh-CN" w:bidi="ar-SA"/>
+        </w:rPr>
+        <w:t xml:space="preserve"> Andrew N</w:t>
+      </w:r>
+      <w:r>
+        <w:rPr>
+          <w:rFonts w:hint="default" w:asciiTheme="minorEastAsia" w:hAnsiTheme="minorEastAsia" w:cstheme="minorEastAsia"/>
+          <w:color w:val="auto"/>
+          <w:u w:val="none"/>
+          <w:lang w:val="de-DE" w:eastAsia="zh-CN" w:bidi="ar-SA"/>
+        </w:rPr>
+        <w:t>g</w:t>
+      </w:r>
+      <w:r>
+        <w:rPr>
+          <w:rFonts w:hint="default" w:asciiTheme="minorEastAsia" w:hAnsiTheme="minorEastAsia" w:eastAsiaTheme="minorEastAsia" w:cstheme="minorEastAsia"/>
+          <w:color w:val="auto"/>
+          <w:u w:val="none"/>
+          <w:lang w:val="en-US" w:eastAsia="zh-CN" w:bidi="ar-SA"/>
+        </w:rPr>
+        <w:t>.</w:t>
+      </w:r>
+      <w:r>
+        <w:rPr>
+          <w:rFonts w:hint="default" w:asciiTheme="minorEastAsia" w:hAnsiTheme="minorEastAsia" w:eastAsiaTheme="minorEastAsia" w:cstheme="minorEastAsia"/>
+          <w:color w:val="auto"/>
+          <w:u w:val="none"/>
+          <w:lang w:val="de-DE" w:eastAsia="zh-CN" w:bidi="ar-SA"/>
+        </w:rPr>
         <w:t xml:space="preserve"> </w:t>
       </w:r>
       <w:r>
         <w:rPr>
-          <w:rFonts w:hint="eastAsia" w:asciiTheme="minorEastAsia" w:hAnsiTheme="minorEastAsia" w:eastAsiaTheme="minorEastAsia" w:cstheme="minorEastAsia"/>
-          <w:lang w:val="de-DE" w:eastAsia="zh-CN" w:bidi="ar-SA"/>
-        </w:rPr>
-        <w:t>Dataset can be downloaded here:</w:t>
-      </w:r>
-      <w:r>
-        <w:rPr>
-          <w:rFonts w:hint="default" w:asciiTheme="minorEastAsia" w:hAnsiTheme="minorEastAsia" w:eastAsiaTheme="minorEastAsia" w:cstheme="minorEastAsia"/>
-          <w:lang w:val="de-DE" w:eastAsia="zh-CN" w:bidi="ar-SA"/>
-        </w:rPr>
-        <w:t xml:space="preserve"> </w:t>
-      </w:r>
-      <w:r>
-        <w:rPr>
-          <w:rFonts w:hint="eastAsia" w:asciiTheme="minorEastAsia" w:hAnsiTheme="minorEastAsia" w:eastAsiaTheme="minorEastAsia" w:cstheme="minorEastAsia"/>
-          <w:lang w:val="de-DE" w:eastAsia="zh-CN" w:bidi="ar-SA"/>
-        </w:rPr>
-        <w:fldChar w:fldCharType="begin"/>
-      </w:r>
-      <w:r>
-        <w:rPr>
-          <w:rFonts w:hint="eastAsia" w:asciiTheme="minorEastAsia" w:hAnsiTheme="minorEastAsia" w:eastAsiaTheme="minorEastAsia" w:cstheme="minorEastAsia"/>
-          <w:lang w:val="de-DE" w:eastAsia="zh-CN" w:bidi="ar-SA"/>
-        </w:rPr>
-        <w:instrText xml:space="preserve"> HYPERLINK "https://github.com/sa32953/lero/tree/master/nn/fwd" </w:instrText>
-      </w:r>
-      <w:r>
-        <w:rPr>
-          <w:rFonts w:hint="eastAsia" w:asciiTheme="minorEastAsia" w:hAnsiTheme="minorEastAsia" w:eastAsiaTheme="minorEastAsia" w:cstheme="minorEastAsia"/>
-          <w:lang w:val="de-DE" w:eastAsia="zh-CN" w:bidi="ar-SA"/>
-        </w:rPr>
-        <w:fldChar w:fldCharType="separate"/>
-      </w:r>
-      <w:r>
-        <w:rPr>
-          <w:rStyle w:val="4"/>
-          <w:rFonts w:hint="eastAsia" w:asciiTheme="minorEastAsia" w:hAnsiTheme="minorEastAsia" w:eastAsiaTheme="minorEastAsia" w:cstheme="minorEastAsia"/>
-          <w:lang w:val="de-DE" w:eastAsia="zh-CN" w:bidi="ar-SA"/>
-        </w:rPr>
-        <w:t>https://github.com/sa32953/lero/tree/master/nn/fwd</w:t>
-      </w:r>
-      <w:r>
-        <w:rPr>
-          <w:rFonts w:hint="eastAsia" w:asciiTheme="minorEastAsia" w:hAnsiTheme="minorEastAsia" w:eastAsiaTheme="minorEastAsia" w:cstheme="minorEastAsia"/>
-          <w:lang w:val="de-DE" w:eastAsia="zh-CN" w:bidi="ar-SA"/>
-        </w:rPr>
-        <w:fldChar w:fldCharType="end"/>
-      </w:r>
-      <w:r>
-        <w:rPr>
-          <w:rFonts w:hint="default" w:asciiTheme="minorEastAsia" w:hAnsiTheme="minorEastAsia" w:eastAsiaTheme="minorEastAsia" w:cstheme="minorEastAsia"/>
-          <w:lang w:val="de-DE" w:eastAsia="zh-CN" w:bidi="ar-SA"/>
-        </w:rPr>
-        <w:t xml:space="preserve">. The weights matrices the the specified pre-trained Neural Network can also be downloaded from above mentioned link. </w:t>
-      </w:r>
-      <w:r>
-        <w:rPr>
-          <w:rFonts w:hint="default" w:asciiTheme="minorEastAsia" w:hAnsiTheme="minorEastAsia" w:cstheme="minorEastAsia"/>
-          <w:color w:val="auto"/>
-          <w:u w:val="none"/>
-          <w:lang w:val="de-DE" w:eastAsia="zh-CN" w:bidi="ar-SA"/>
-        </w:rPr>
-        <w:t xml:space="preserve">This exercise is developed on the work in </w:t>
-      </w:r>
-      <w:r>
-        <w:rPr>
-          <w:rFonts w:hint="default" w:asciiTheme="minorEastAsia" w:hAnsiTheme="minorEastAsia" w:eastAsiaTheme="minorEastAsia" w:cstheme="minorEastAsia"/>
-          <w:color w:val="auto"/>
-          <w:u w:val="none"/>
-          <w:lang w:val="en-US" w:eastAsia="zh-CN" w:bidi="ar-SA"/>
-        </w:rPr>
-        <w:t>Stanford Machine Learning Course </w:t>
-      </w:r>
-      <w:r>
-        <w:rPr>
-          <w:rFonts w:hint="default" w:asciiTheme="minorEastAsia" w:hAnsiTheme="minorEastAsia" w:eastAsiaTheme="minorEastAsia" w:cstheme="minorEastAsia"/>
-          <w:color w:val="auto"/>
-          <w:u w:val="none"/>
-          <w:lang w:val="en-US" w:eastAsia="zh-CN" w:bidi="ar-SA"/>
-        </w:rPr>
-        <w:fldChar w:fldCharType="begin"/>
-      </w:r>
-      <w:r>
-        <w:rPr>
-          <w:rFonts w:hint="default" w:asciiTheme="minorEastAsia" w:hAnsiTheme="minorEastAsia" w:eastAsiaTheme="minorEastAsia" w:cstheme="minorEastAsia"/>
-          <w:color w:val="auto"/>
-          <w:u w:val="none"/>
-          <w:lang w:val="en-US" w:eastAsia="zh-CN" w:bidi="ar-SA"/>
-        </w:rPr>
-        <w:instrText xml:space="preserve"> HYPERLINK "http://cs229.stanford.edu/" \t "/home/sa0102/Documents\\x/_blank" </w:instrText>
-      </w:r>
-      <w:r>
-        <w:rPr>
-          <w:rFonts w:hint="default" w:asciiTheme="minorEastAsia" w:hAnsiTheme="minorEastAsia" w:eastAsiaTheme="minorEastAsia" w:cstheme="minorEastAsia"/>
-          <w:color w:val="auto"/>
-          <w:u w:val="none"/>
-          <w:lang w:val="en-US" w:eastAsia="zh-CN" w:bidi="ar-SA"/>
-        </w:rPr>
-        <w:fldChar w:fldCharType="separate"/>
-      </w:r>
-      <w:r>
-        <w:rPr>
-          <w:rFonts w:hint="default" w:asciiTheme="minorEastAsia" w:hAnsiTheme="minorEastAsia" w:eastAsiaTheme="minorEastAsia" w:cstheme="minorEastAsia"/>
-          <w:color w:val="auto"/>
-          <w:u w:val="none"/>
-          <w:lang w:val="de-DE" w:eastAsia="zh-CN" w:bidi="ar-SA"/>
-        </w:rPr>
-        <w:t>CS229</w:t>
-      </w:r>
-      <w:r>
-        <w:rPr>
-          <w:rFonts w:hint="default" w:asciiTheme="minorEastAsia" w:hAnsiTheme="minorEastAsia" w:eastAsiaTheme="minorEastAsia" w:cstheme="minorEastAsia"/>
-          <w:color w:val="auto"/>
-          <w:u w:val="none"/>
-          <w:lang w:val="en-US" w:eastAsia="zh-CN" w:bidi="ar-SA"/>
-        </w:rPr>
-        <w:fldChar w:fldCharType="end"/>
-      </w:r>
-      <w:r>
-        <w:rPr>
-          <w:rFonts w:hint="default" w:asciiTheme="minorEastAsia" w:hAnsiTheme="minorEastAsia" w:eastAsiaTheme="minorEastAsia" w:cstheme="minorEastAsia"/>
-          <w:color w:val="auto"/>
-          <w:u w:val="none"/>
-          <w:lang w:val="en-US" w:eastAsia="zh-CN" w:bidi="ar-SA"/>
-        </w:rPr>
-        <w:t> </w:t>
-      </w:r>
-      <w:r>
-        <w:rPr>
-          <w:rFonts w:hint="default" w:asciiTheme="minorEastAsia" w:hAnsiTheme="minorEastAsia" w:cstheme="minorEastAsia"/>
-          <w:color w:val="auto"/>
-          <w:u w:val="none"/>
-          <w:lang w:val="de-DE" w:eastAsia="zh-CN" w:bidi="ar-SA"/>
-        </w:rPr>
-        <w:t>by</w:t>
-      </w:r>
-      <w:r>
-        <w:rPr>
-          <w:rFonts w:hint="default" w:asciiTheme="minorEastAsia" w:hAnsiTheme="minorEastAsia" w:eastAsiaTheme="minorEastAsia" w:cstheme="minorEastAsia"/>
-          <w:color w:val="auto"/>
-          <w:u w:val="none"/>
-          <w:lang w:val="en-US" w:eastAsia="zh-CN" w:bidi="ar-SA"/>
-        </w:rPr>
-        <w:t xml:space="preserve"> Andrew N</w:t>
-      </w:r>
-      <w:r>
-        <w:rPr>
-          <w:rFonts w:hint="default" w:asciiTheme="minorEastAsia" w:hAnsiTheme="minorEastAsia" w:cstheme="minorEastAsia"/>
-          <w:color w:val="auto"/>
-          <w:u w:val="none"/>
-          <w:lang w:val="de-DE" w:eastAsia="zh-CN" w:bidi="ar-SA"/>
-        </w:rPr>
-        <w:t>g</w:t>
-      </w:r>
-      <w:r>
-        <w:rPr>
-          <w:rFonts w:hint="default" w:asciiTheme="minorEastAsia" w:hAnsiTheme="minorEastAsia" w:eastAsiaTheme="minorEastAsia" w:cstheme="minorEastAsia"/>
-          <w:color w:val="auto"/>
-          <w:u w:val="none"/>
-          <w:lang w:val="en-US" w:eastAsia="zh-CN" w:bidi="ar-SA"/>
-        </w:rPr>
-        <w:t>.</w:t>
-      </w:r>
-      <w:r>
-        <w:rPr>
-          <w:rFonts w:hint="default" w:asciiTheme="minorEastAsia" w:hAnsiTheme="minorEastAsia" w:eastAsiaTheme="minorEastAsia" w:cstheme="minorEastAsia"/>
-          <w:color w:val="auto"/>
-          <w:u w:val="none"/>
-          <w:lang w:val="de-DE" w:eastAsia="zh-CN" w:bidi="ar-SA"/>
-        </w:rPr>
-        <w:t xml:space="preserve"> Note that the training data is available in Matlab format, but the user could use any other programming language of their choice to solve the below problems.</w:t>
+          <w:rFonts w:hint="default" w:asciiTheme="minorEastAsia" w:hAnsiTheme="minorEastAsia" w:eastAsiaTheme="minorEastAsia" w:cstheme="minorEastAsia"/>
+          <w:b/>
+          <w:bCs/>
+          <w:color w:val="auto"/>
+          <w:u w:val="none"/>
+          <w:lang w:val="de-DE" w:eastAsia="zh-CN" w:bidi="ar-SA"/>
+        </w:rPr>
+        <w:t>Note</w:t>
+      </w:r>
+      <w:r>
+        <w:rPr>
+          <w:rFonts w:hint="default" w:asciiTheme="minorEastAsia" w:hAnsiTheme="minorEastAsia" w:eastAsiaTheme="minorEastAsia" w:cstheme="minorEastAsia"/>
+          <w:color w:val="auto"/>
+          <w:u w:val="none"/>
+          <w:lang w:val="de-DE" w:eastAsia="zh-CN" w:bidi="ar-SA"/>
+        </w:rPr>
+        <w:t xml:space="preserve"> that the training data is available in Matlab format, but the user could use any other programming language of their choice to solve the below problems</w:t>
+      </w:r>
+      <w:r>
+        <w:rPr>
+          <w:rFonts w:hint="default" w:asciiTheme="minorEastAsia" w:hAnsiTheme="minorEastAsia" w:cstheme="minorEastAsia"/>
+          <w:color w:val="auto"/>
+          <w:u w:val="none"/>
+          <w:lang w:val="de-DE" w:eastAsia="zh-CN" w:bidi="ar-SA"/>
+        </w:rPr>
+        <w:t xml:space="preserve"> (in that case indicies should be taken care of, Bias term is first index).</w:t>
       </w:r>
     </w:p>
     <w:p>
@@ -550,22 +583,7 @@
           <w:rFonts w:hint="default" w:asciiTheme="minorEastAsia" w:hAnsiTheme="minorEastAsia" w:cstheme="minorEastAsia"/>
           <w:lang w:val="de-DE" w:eastAsia="zh-CN" w:bidi="ar-SA"/>
         </w:rPr>
-        <w:t xml:space="preserve"> (</w:t>
-      </w:r>
-      <w:r>
-        <w:rPr>
-          <w:rStyle w:val="4"/>
-          <w:rFonts w:hint="eastAsia" w:asciiTheme="minorEastAsia" w:hAnsiTheme="minorEastAsia" w:eastAsiaTheme="minorEastAsia" w:cstheme="minorEastAsia"/>
-          <w:lang w:val="de-DE" w:eastAsia="zh-CN" w:bidi="ar-SA"/>
-        </w:rPr>
-        <w:t>ttps://github.com/sa32953/lero/tree/master/nn/fwd</w:t>
-      </w:r>
-      <w:r>
-        <w:rPr>
-          <w:rFonts w:hint="default" w:asciiTheme="minorEastAsia" w:hAnsiTheme="minorEastAsia" w:cstheme="minorEastAsia"/>
-          <w:lang w:val="de-DE" w:eastAsia="zh-CN" w:bidi="ar-SA"/>
-        </w:rPr>
-        <w:t xml:space="preserve">). </w:t>
+        <w:t>.</w:t>
       </w:r>
     </w:p>
     <w:p>
@@ -674,16 +692,7 @@
           <w:rFonts w:hint="default" w:asciiTheme="minorEastAsia" w:hAnsiTheme="minorEastAsia" w:eastAsiaTheme="minorEastAsia" w:cstheme="minorEastAsia"/>
           <w:lang w:val="de-DE" w:eastAsia="zh-CN"/>
         </w:rPr>
-        <w:t>Find the prediction Accuracy with the trained model. This should come about 95</w:t>
-      </w:r>
-      <w:bookmarkStart w:id="0" w:name="_GoBack"/>
-      <w:bookmarkEnd w:id="0"/>
-      <w:r>
-        <w:rPr>
-          <w:rFonts w:hint="default" w:asciiTheme="minorEastAsia" w:hAnsiTheme="minorEastAsia" w:eastAsiaTheme="minorEastAsia" w:cstheme="minorEastAsia"/>
-          <w:lang w:val="de-DE" w:eastAsia="zh-CN"/>
-        </w:rPr>
-        <w:t xml:space="preserve"> % (mybe be +- 1% difference due to initialization).</w:t>
+        <w:t>Find the prediction Accuracy with the trained model. This should come about 95 % (mybe be +- 1% difference due to initialization).</w:t>
       </w:r>
     </w:p>
     <w:p>
@@ -702,13 +711,18 @@
     </w:p>
     <w:p>
       <w:pPr>
-        <w:jc w:val="left"/>
-        <w:rPr>
-          <w:rFonts w:hint="default" w:asciiTheme="minorEastAsia" w:hAnsiTheme="minorEastAsia" w:cstheme="minorEastAsia"/>
+        <w:numPr>
+          <w:ilvl w:val="0"/>
+          <w:numId w:val="0"/>
+        </w:numPr>
+        <w:spacing w:line="360" w:lineRule="auto"/>
+        <w:jc w:val="left"/>
+        <w:rPr>
+          <w:rFonts w:hint="default" w:asciiTheme="minorEastAsia" w:hAnsiTheme="minorEastAsia" w:eastAsiaTheme="minorEastAsia" w:cstheme="minorEastAsia"/>
           <w:b/>
           <w:bCs/>
           <w:u w:val="single"/>
-          <w:lang w:val="de-DE"/>
+          <w:lang w:val="de-DE" w:eastAsia="zh-CN"/>
         </w:rPr>
       </w:pPr>
       <w:r>
@@ -717,9 +731,208 @@
           <w:b/>
           <w:bCs/>
           <w:u w:val="single"/>
-          <w:lang w:val="de-DE"/>
+          <w:lang w:val="de-DE" w:eastAsia="zh-CN"/>
         </w:rPr>
         <w:t>Problem 3</w:t>
+      </w:r>
+    </w:p>
+    <w:p>
+      <w:pPr>
+        <w:numPr>
+          <w:ilvl w:val="0"/>
+          <w:numId w:val="0"/>
+        </w:numPr>
+        <w:spacing w:line="360" w:lineRule="auto"/>
+        <w:jc w:val="left"/>
+        <w:rPr>
+          <w:rFonts w:hint="default" w:asciiTheme="minorEastAsia" w:hAnsiTheme="minorEastAsia" w:cstheme="minorEastAsia"/>
+          <w:lang w:val="de-DE" w:eastAsia="zh-CN"/>
+        </w:rPr>
+      </w:pPr>
+      <w:r>
+        <w:rPr>
+          <w:rFonts w:hint="default" w:asciiTheme="minorEastAsia" w:hAnsiTheme="minorEastAsia" w:cstheme="minorEastAsia"/>
+          <w:lang w:val="de-DE" w:eastAsia="zh-CN"/>
+        </w:rPr>
+        <w:t xml:space="preserve">Just an in previous problems, one needs to compute the Loss function and Gradients in order to optimize the system. With increase in complexity of model, the Gradient formulating and coding process becomes more complicated. It can be made easier with a Python library: </w:t>
+      </w:r>
+      <w:r>
+        <w:rPr>
+          <w:rFonts w:hint="default" w:asciiTheme="minorEastAsia" w:hAnsiTheme="minorEastAsia" w:cstheme="minorEastAsia"/>
+          <w:lang w:val="de-DE" w:eastAsia="zh-CN"/>
+        </w:rPr>
+        <w:fldChar w:fldCharType="begin"/>
+      </w:r>
+      <w:r>
+        <w:rPr>
+          <w:rFonts w:hint="default" w:asciiTheme="minorEastAsia" w:hAnsiTheme="minorEastAsia" w:cstheme="minorEastAsia"/>
+          <w:lang w:val="de-DE" w:eastAsia="zh-CN"/>
+        </w:rPr>
+        <w:instrText xml:space="preserve"> HYPERLINK "https://github.com/HIPS/autograd" </w:instrText>
+      </w:r>
+      <w:r>
+        <w:rPr>
+          <w:rFonts w:hint="default" w:asciiTheme="minorEastAsia" w:hAnsiTheme="minorEastAsia" w:cstheme="minorEastAsia"/>
+          <w:lang w:val="de-DE" w:eastAsia="zh-CN"/>
+        </w:rPr>
+        <w:fldChar w:fldCharType="separate"/>
+      </w:r>
+      <w:r>
+        <w:rPr>
+          <w:rStyle w:val="5"/>
+          <w:rFonts w:hint="default" w:asciiTheme="minorEastAsia" w:hAnsiTheme="minorEastAsia" w:cstheme="minorEastAsia"/>
+          <w:lang w:val="de-DE" w:eastAsia="zh-CN"/>
+        </w:rPr>
+        <w:t>Autograd</w:t>
+      </w:r>
+      <w:r>
+        <w:rPr>
+          <w:rFonts w:hint="default" w:asciiTheme="minorEastAsia" w:hAnsiTheme="minorEastAsia" w:cstheme="minorEastAsia"/>
+          <w:lang w:val="de-DE" w:eastAsia="zh-CN"/>
+        </w:rPr>
+        <w:fldChar w:fldCharType="end"/>
+      </w:r>
+      <w:r>
+        <w:rPr>
+          <w:rFonts w:hint="default" w:asciiTheme="minorEastAsia" w:hAnsiTheme="minorEastAsia" w:cstheme="minorEastAsia"/>
+          <w:lang w:val="de-DE" w:eastAsia="zh-CN"/>
+        </w:rPr>
+        <w:t xml:space="preserve">. </w:t>
+      </w:r>
+    </w:p>
+    <w:p>
+      <w:pPr>
+        <w:numPr>
+          <w:ilvl w:val="0"/>
+          <w:numId w:val="3"/>
+        </w:numPr>
+        <w:spacing w:line="360" w:lineRule="auto"/>
+        <w:jc w:val="left"/>
+        <w:rPr>
+          <w:rFonts w:hint="default" w:asciiTheme="minorEastAsia" w:hAnsiTheme="minorEastAsia" w:cstheme="minorEastAsia"/>
+          <w:lang w:val="de-DE" w:eastAsia="zh-CN"/>
+        </w:rPr>
+      </w:pPr>
+      <w:r>
+        <w:rPr>
+          <w:rFonts w:hint="default" w:asciiTheme="minorEastAsia" w:hAnsiTheme="minorEastAsia" w:cstheme="minorEastAsia"/>
+          <w:lang w:val="de-DE" w:eastAsia="zh-CN"/>
+        </w:rPr>
+        <w:t>Use Autograd to compute gradients for a simple 2 layer Network as shown below. Substitute values as x=2, y=-3 and z=4 to cross check the results obtained in lecture slides.</w:t>
+      </w:r>
+    </w:p>
+    <w:p>
+      <w:pPr>
+        <w:numPr>
+          <w:ilvl w:val="0"/>
+          <w:numId w:val="0"/>
+        </w:numPr>
+        <w:spacing w:line="360" w:lineRule="auto"/>
+        <w:jc w:val="center"/>
+        <w:rPr>
+          <w:rFonts w:hint="default" w:asciiTheme="minorEastAsia" w:hAnsiTheme="minorEastAsia" w:cstheme="minorEastAsia"/>
+          <w:lang w:val="de-DE" w:eastAsia="zh-CN"/>
+        </w:rPr>
+      </w:pPr>
+      <w:r>
+        <w:rPr>
+          <w:rFonts w:hint="default" w:asciiTheme="minorEastAsia" w:hAnsiTheme="minorEastAsia" w:cstheme="minorEastAsia"/>
+          <w:lang w:val="de-DE" w:eastAsia="zh-CN"/>
+        </w:rPr>
+        <w:drawing>
+          <wp:inline distT="0" distB="0" distL="114300" distR="114300">
+            <wp:extent cx="2673985" cy="1619250"/>
+            <wp:effectExtent l="0" t="0" r="12065" b="0"/>
+            <wp:docPr id="4" name="Picture 4" descr="Screenshot from 2020-12-13 11-29-18"/>
+            <wp:cNvGraphicFramePr>
+              <a:graphicFrameLocks xmlns:a="http://schemas.openxmlformats.org/drawingml/2006/main" noChangeAspect="true"/>
+            </wp:cNvGraphicFramePr>
+            <a:graphic xmlns:a="http://schemas.openxmlformats.org/drawingml/2006/main">
+              <a:graphicData uri="http://schemas.openxmlformats.org/drawingml/2006/picture">
+                <pic:pic xmlns:pic="http://schemas.openxmlformats.org/drawingml/2006/picture">
+                  <pic:nvPicPr>
+                    <pic:cNvPr id="4" name="Picture 4" descr="Screenshot from 2020-12-13 11-29-18"/>
+                    <pic:cNvPicPr>
+                      <a:picLocks noChangeAspect="true"/>
+                    </pic:cNvPicPr>
+                  </pic:nvPicPr>
+                  <pic:blipFill>
+                    <a:blip r:embed="rId4"/>
+                    <a:stretch>
+                      <a:fillRect/>
+                    </a:stretch>
+                  </pic:blipFill>
+                  <pic:spPr>
+                    <a:xfrm>
+                      <a:off x="0" y="0"/>
+                      <a:ext cx="2673985" cy="1619250"/>
+                    </a:xfrm>
+                    <a:prstGeom prst="rect">
+                      <a:avLst/>
+                    </a:prstGeom>
+                  </pic:spPr>
+                </pic:pic>
+              </a:graphicData>
+            </a:graphic>
+          </wp:inline>
+        </w:drawing>
+      </w:r>
+    </w:p>
+    <w:p>
+      <w:pPr>
+        <w:numPr>
+          <w:ilvl w:val="0"/>
+          <w:numId w:val="3"/>
+        </w:numPr>
+        <w:spacing w:line="360" w:lineRule="auto"/>
+        <w:jc w:val="left"/>
+        <w:rPr>
+          <w:rFonts w:hint="default" w:asciiTheme="minorEastAsia" w:hAnsiTheme="minorEastAsia" w:cstheme="minorEastAsia"/>
+          <w:lang w:val="en-US" w:eastAsia="zh-CN"/>
+        </w:rPr>
+      </w:pPr>
+      <w:r>
+        <w:rPr>
+          <w:rFonts w:hint="default" w:asciiTheme="minorEastAsia" w:hAnsiTheme="minorEastAsia" w:cstheme="minorEastAsia"/>
+          <w:lang w:val="de-DE" w:eastAsia="zh-CN"/>
+        </w:rPr>
+        <w:t>Find the derivates of the Loss function in Problem 2 w.r.t. weight vectors and compare the computed gradientw with the Backpropogation approach.</w:t>
+      </w:r>
+    </w:p>
+    <w:p>
+      <w:pPr>
+        <w:numPr>
+          <w:ilvl w:val="0"/>
+          <w:numId w:val="0"/>
+        </w:numPr>
+        <w:spacing w:line="360" w:lineRule="auto"/>
+        <w:jc w:val="left"/>
+        <w:rPr>
+          <w:rFonts w:hint="default" w:asciiTheme="minorEastAsia" w:hAnsiTheme="minorEastAsia" w:eastAsiaTheme="minorEastAsia" w:cstheme="minorEastAsia"/>
+          <w:lang w:val="de-DE" w:eastAsia="zh-CN"/>
+        </w:rPr>
+      </w:pPr>
+    </w:p>
+    <w:p>
+      <w:pPr>
+        <w:jc w:val="left"/>
+        <w:rPr>
+          <w:rFonts w:hint="default" w:asciiTheme="minorEastAsia" w:hAnsiTheme="minorEastAsia" w:cstheme="minorEastAsia"/>
+          <w:b/>
+          <w:bCs/>
+          <w:u w:val="single"/>
+          <w:lang w:val="de-DE"/>
+        </w:rPr>
+      </w:pPr>
+      <w:r>
+        <w:rPr>
+          <w:rFonts w:hint="default" w:asciiTheme="minorEastAsia" w:hAnsiTheme="minorEastAsia" w:cstheme="minorEastAsia"/>
+          <w:b/>
+          <w:bCs/>
+          <w:u w:val="single"/>
+          <w:lang w:val="de-DE"/>
+        </w:rPr>
+        <w:t>Problem 4</w:t>
       </w:r>
     </w:p>
     <w:p>
@@ -793,7 +1006,7 @@
                     </pic:cNvPicPr>
                   </pic:nvPicPr>
                   <pic:blipFill>
-                    <a:blip r:embed="rId4">
+                    <a:blip r:embed="rId5">
                       <a:lum bright="-12000" contrast="12000"/>
                     </a:blip>
                     <a:stretch>
@@ -859,7 +1072,7 @@
           <w:u w:val="single"/>
           <w:lang w:val="de-DE"/>
         </w:rPr>
-        <w:t>Problem 4</w:t>
+        <w:t>Problem 5</w:t>
       </w:r>
     </w:p>
     <w:p>
@@ -935,7 +1148,7 @@
       </w:r>
       <w:r>
         <w:rPr>
-          <w:rStyle w:val="4"/>
+          <w:rStyle w:val="5"/>
           <w:rFonts w:hint="default" w:asciiTheme="minorEastAsia" w:hAnsiTheme="minorEastAsia" w:eastAsiaTheme="minorEastAsia" w:cstheme="minorEastAsia"/>
           <w:b w:val="0"/>
           <w:bCs w:val="0"/>
@@ -1090,83 +1303,99 @@
           <w:u w:val="single"/>
           <w:lang w:val="de-DE" w:eastAsia="zh-CN" w:bidi="ar-SA"/>
         </w:rPr>
-        <w:t>Problem 5</w:t>
-      </w:r>
-    </w:p>
-    <w:p>
-      <w:pPr>
-        <w:jc w:val="left"/>
-        <w:rPr>
-          <w:rFonts w:hint="default" w:asciiTheme="minorEastAsia" w:hAnsiTheme="minorEastAsia" w:cstheme="minorEastAsia"/>
-          <w:b w:val="0"/>
-          <w:bCs w:val="0"/>
-          <w:u w:val="none"/>
-          <w:lang w:val="de-DE"/>
-        </w:rPr>
-      </w:pPr>
-    </w:p>
-    <w:p>
-      <w:pPr>
-        <w:jc w:val="left"/>
-        <w:rPr>
-          <w:rFonts w:hint="default" w:asciiTheme="minorEastAsia" w:hAnsiTheme="minorEastAsia" w:cstheme="minorEastAsia"/>
-          <w:b w:val="0"/>
-          <w:bCs w:val="0"/>
-          <w:u w:val="none"/>
-          <w:lang w:val="de-DE"/>
-        </w:rPr>
-      </w:pPr>
-      <w:r>
-        <w:rPr>
-          <w:rFonts w:hint="default" w:asciiTheme="minorEastAsia" w:hAnsiTheme="minorEastAsia" w:cstheme="minorEastAsia"/>
-          <w:b w:val="0"/>
-          <w:bCs w:val="0"/>
-          <w:u w:val="none"/>
-          <w:lang w:val="de-DE"/>
-        </w:rPr>
-        <w:t>Tinker a NN at Tensorflow</w:t>
-      </w:r>
-    </w:p>
-    <w:p>
-      <w:pPr>
-        <w:numPr>
-          <w:ilvl w:val="0"/>
-          <w:numId w:val="0"/>
-        </w:numPr>
-        <w:spacing w:line="360" w:lineRule="auto"/>
-        <w:jc w:val="left"/>
-        <w:rPr>
-          <w:rFonts w:hint="default" w:asciiTheme="minorEastAsia" w:hAnsiTheme="minorEastAsia" w:eastAsiaTheme="minorEastAsia" w:cstheme="minorEastAsia"/>
-          <w:lang w:val="de-DE" w:eastAsia="zh-CN"/>
-        </w:rPr>
-      </w:pPr>
-    </w:p>
-    <w:p>
-      <w:pPr>
-        <w:numPr>
-          <w:ilvl w:val="0"/>
-          <w:numId w:val="0"/>
-        </w:numPr>
-        <w:jc w:val="left"/>
-        <w:rPr>
-          <w:rFonts w:hint="default" w:asciiTheme="minorEastAsia" w:hAnsiTheme="minorEastAsia" w:cstheme="minorEastAsia"/>
-          <w:lang w:val="en-US" w:eastAsia="zh-CN" w:bidi="ar-SA"/>
-        </w:rPr>
-      </w:pPr>
-    </w:p>
-    <w:p>
-      <w:pPr>
-        <w:numPr>
-          <w:ilvl w:val="0"/>
-          <w:numId w:val="0"/>
-        </w:numPr>
-        <w:spacing w:line="360" w:lineRule="auto"/>
-        <w:jc w:val="left"/>
-        <w:rPr>
-          <w:rFonts w:hint="default" w:asciiTheme="minorEastAsia" w:hAnsiTheme="minorEastAsia" w:eastAsiaTheme="minorEastAsia" w:cstheme="minorEastAsia"/>
-          <w:lang w:val="de-DE" w:eastAsia="zh-CN"/>
-        </w:rPr>
-      </w:pPr>
+        <w:t>Problem 6</w:t>
+      </w:r>
+    </w:p>
+    <w:p>
+      <w:pPr>
+        <w:jc w:val="left"/>
+        <w:rPr>
+          <w:rFonts w:hint="default" w:asciiTheme="minorEastAsia" w:hAnsiTheme="minorEastAsia" w:cstheme="minorEastAsia"/>
+          <w:b w:val="0"/>
+          <w:bCs w:val="0"/>
+          <w:u w:val="none"/>
+          <w:lang w:val="de-DE"/>
+        </w:rPr>
+      </w:pPr>
+    </w:p>
+    <w:p>
+      <w:pPr>
+        <w:jc w:val="left"/>
+        <w:rPr>
+          <w:rFonts w:hint="default" w:asciiTheme="minorEastAsia" w:hAnsiTheme="minorEastAsia" w:eastAsiaTheme="minorEastAsia" w:cstheme="minorEastAsia"/>
+          <w:lang w:val="de-DE" w:eastAsia="zh-CN"/>
+        </w:rPr>
+      </w:pPr>
+      <w:r>
+        <w:rPr>
+          <w:rFonts w:hint="default" w:asciiTheme="minorEastAsia" w:hAnsiTheme="minorEastAsia" w:cstheme="minorEastAsia"/>
+          <w:b w:val="0"/>
+          <w:bCs w:val="0"/>
+          <w:u w:val="none"/>
+          <w:lang w:val="de-DE"/>
+        </w:rPr>
+        <w:t xml:space="preserve">Tinker a NN at Tensorflow. Check out the playground at </w:t>
+      </w:r>
+      <w:r>
+        <w:rPr>
+          <w:rFonts w:hint="default" w:asciiTheme="minorEastAsia" w:hAnsiTheme="minorEastAsia" w:cstheme="minorEastAsia"/>
+          <w:b w:val="0"/>
+          <w:bCs w:val="0"/>
+          <w:u w:val="none"/>
+          <w:lang w:val="de-DE"/>
+        </w:rPr>
+        <w:fldChar w:fldCharType="begin"/>
+      </w:r>
+      <w:r>
+        <w:rPr>
+          <w:rFonts w:hint="default" w:asciiTheme="minorEastAsia" w:hAnsiTheme="minorEastAsia" w:cstheme="minorEastAsia"/>
+          <w:b w:val="0"/>
+          <w:bCs w:val="0"/>
+          <w:u w:val="none"/>
+          <w:lang w:val="de-DE"/>
+        </w:rPr>
+        <w:instrText xml:space="preserve"> HYPERLINK "http://playground.tensorflow.org." </w:instrText>
+      </w:r>
+      <w:r>
+        <w:rPr>
+          <w:rFonts w:hint="default" w:asciiTheme="minorEastAsia" w:hAnsiTheme="minorEastAsia" w:cstheme="minorEastAsia"/>
+          <w:b w:val="0"/>
+          <w:bCs w:val="0"/>
+          <w:u w:val="none"/>
+          <w:lang w:val="de-DE"/>
+        </w:rPr>
+        <w:fldChar w:fldCharType="separate"/>
+      </w:r>
+      <w:r>
+        <w:rPr>
+          <w:rStyle w:val="5"/>
+          <w:rFonts w:hint="default" w:asciiTheme="minorEastAsia" w:hAnsiTheme="minorEastAsia" w:cstheme="minorEastAsia"/>
+          <w:b w:val="0"/>
+          <w:bCs w:val="0"/>
+          <w:lang w:val="de-DE"/>
+        </w:rPr>
+        <w:t>http://playground.tensorflow.org.</w:t>
+      </w:r>
+      <w:r>
+        <w:rPr>
+          <w:rFonts w:hint="default" w:asciiTheme="minorEastAsia" w:hAnsiTheme="minorEastAsia" w:cstheme="minorEastAsia"/>
+          <w:b w:val="0"/>
+          <w:bCs w:val="0"/>
+          <w:u w:val="none"/>
+          <w:lang w:val="de-DE"/>
+        </w:rPr>
+        <w:fldChar w:fldCharType="end"/>
+      </w:r>
+      <w:r>
+        <w:rPr>
+          <w:rFonts w:hint="default" w:asciiTheme="minorEastAsia" w:hAnsiTheme="minorEastAsia" w:cstheme="minorEastAsia"/>
+          <w:b w:val="0"/>
+          <w:bCs w:val="0"/>
+          <w:u w:val="none"/>
+          <w:lang w:val="de-DE"/>
+        </w:rPr>
+        <w:t xml:space="preserve"> It is an open source project to better understand and play with configurable simple Neural Network. Have Fun !</w:t>
+      </w:r>
     </w:p>
     <w:p>
       <w:pPr>
@@ -1212,6 +1441,18 @@
     </w:lvl>
   </w:abstractNum>
   <w:abstractNum w:abstractNumId="1">
+    <w:nsid w:val="F8765333"/>
+    <w:multiLevelType w:val="singleLevel"/>
+    <w:tmpl w:val="F8765333"/>
+    <w:lvl w:ilvl="0" w:tentative="0">
+      <w:start w:val="1"/>
+      <w:numFmt w:val="upperLetter"/>
+      <w:suff w:val="space"/>
+      <w:lvlText w:val="%1."/>
+      <w:lvlJc w:val="left"/>
+    </w:lvl>
+  </w:abstractNum>
+  <w:abstractNum w:abstractNumId="2">
     <w:nsid w:val="FFF66AA2"/>
     <w:multiLevelType w:val="singleLevel"/>
     <w:tmpl w:val="FFF66AA2"/>
@@ -1224,10 +1465,13 @@
     </w:lvl>
   </w:abstractNum>
   <w:num w:numId="1">
-    <w:abstractNumId w:val="1"/>
+    <w:abstractNumId w:val="2"/>
   </w:num>
   <w:num w:numId="2">
     <w:abstractNumId w:val="0"/>
+  </w:num>
+  <w:num w:numId="3">
+    <w:abstractNumId w:val="1"/>
   </w:num>
 </w:numbering>
 </file>
@@ -1521,6 +1765,15 @@
     </w:tblPr>
   </w:style>
   <w:style w:type="character" w:styleId="4">
+    <w:name w:val="FollowedHyperlink"/>
+    <w:basedOn w:val="2"/>
+    <w:uiPriority w:val="0"/>
+    <w:rPr>
+      <w:color w:val="800080"/>
+      <w:u w:val="single"/>
+    </w:rPr>
+  </w:style>
+  <w:style w:type="character" w:styleId="5">
     <w:name w:val="Hyperlink"/>
     <w:basedOn w:val="2"/>
     <w:qFormat/>

</xml_diff>